<commit_message>
added a heading about me
</commit_message>
<xml_diff>
--- a/cv.docx
+++ b/cv.docx
@@ -6,7 +6,7 @@
       <w:r>
         <w:drawing>
           <wp:inline xmlns:a="http://schemas.openxmlformats.org/drawingml/2006/main" xmlns:pic="http://schemas.openxmlformats.org/drawingml/2006/picture">
-            <wp:extent cx="2540000" cy="2540000"/>
+            <wp:extent cx="1828800" cy="1828800"/>
             <wp:docPr id="1" name="Picture 1"/>
             <wp:cNvGraphicFramePr>
               <a:graphicFrameLocks noChangeAspect="1"/>
@@ -27,7 +27,7 @@
                   <pic:spPr>
                     <a:xfrm>
                       <a:off x="0" y="0"/>
-                      <a:ext cx="2540000" cy="2540000"/>
+                      <a:ext cx="1828800" cy="1828800"/>
                     </a:xfrm>
                     <a:prstGeom prst="rect"/>
                   </pic:spPr>
@@ -40,7 +40,24 @@
     </w:p>
     <w:p>
       <w:r>
-        <w:t>Hassan | 046543213215 | hassan@gmail.com</w:t>
+        <w:t>Hassan</w:t>
+        <w:br/>
+        <w:t>054546546354</w:t>
+        <w:br/>
+        <w:t>hassan@gmail.com</w:t>
+      </w:r>
+    </w:p>
+    <w:p>
+      <w:pPr>
+        <w:pStyle w:val="Heading1"/>
+      </w:pPr>
+      <w:r>
+        <w:t>About me</w:t>
+      </w:r>
+    </w:p>
+    <w:p>
+      <w:r>
+        <w:t>Hi</w:t>
       </w:r>
     </w:p>
     <w:sectPr>

</xml_diff>

<commit_message>
done with creating cv
</commit_message>
<xml_diff>
--- a/cv.docx
+++ b/cv.docx
@@ -42,9 +42,9 @@
       <w:r>
         <w:t>Hassan</w:t>
         <w:br/>
-        <w:t>564564654</w:t>
+        <w:t>05465465465</w:t>
         <w:br/>
-        <w:t>dgsdgdsgdsg</w:t>
+        <w:t>hassanalihazaraa@gmail.com</w:t>
       </w:r>
     </w:p>
     <w:p>
@@ -57,7 +57,7 @@
     </w:p>
     <w:p>
       <w:r>
-        <w:t>dsgsdgsdg</w:t>
+        <w:t>Hello world</w:t>
       </w:r>
     </w:p>
     <w:p>
@@ -73,17 +73,121 @@
         <w:rPr>
           <w:b/>
         </w:rPr>
-        <w:t>sdgsdgsdg</w:t>
+        <w:t xml:space="preserve">Becode </w:t>
       </w:r>
       <w:r>
         <w:rPr>
           <w:i/>
         </w:rPr>
-        <w:t>2000-2020</w:t>
+        <w:t>2020-2020</w:t>
         <w:br/>
       </w:r>
     </w:p>
+    <w:p>
+      <w:r>
+        <w:rPr>
+          <w:b/>
+        </w:rPr>
+        <w:t xml:space="preserve">Risk concile </w:t>
+      </w:r>
+      <w:r>
+        <w:rPr>
+          <w:i/>
+        </w:rPr>
+        <w:t>2020-2025</w:t>
+        <w:br/>
+      </w:r>
+    </w:p>
+    <w:p>
+      <w:pPr>
+        <w:pStyle w:val="Heading1"/>
+      </w:pPr>
+      <w:r>
+        <w:t>Skills</w:t>
+      </w:r>
+    </w:p>
+    <w:p>
+      <w:pPr>
+        <w:pStyle w:val="ListBullet"/>
+      </w:pPr>
+      <w:r>
+        <w:t>HTML</w:t>
+      </w:r>
+    </w:p>
+    <w:p>
+      <w:pPr>
+        <w:pStyle w:val="ListBullet"/>
+      </w:pPr>
+      <w:r>
+        <w:t>CSS</w:t>
+      </w:r>
+    </w:p>
+    <w:p>
+      <w:pPr>
+        <w:pStyle w:val="ListBullet"/>
+      </w:pPr>
+      <w:r>
+        <w:t>Javascript</w:t>
+      </w:r>
+    </w:p>
+    <w:p>
+      <w:pPr>
+        <w:pStyle w:val="ListBullet"/>
+      </w:pPr>
+      <w:r>
+        <w:t>PHP</w:t>
+      </w:r>
+    </w:p>
+    <w:p>
+      <w:pPr>
+        <w:pStyle w:val="ListBullet"/>
+      </w:pPr>
+      <w:r>
+        <w:t>Symfony</w:t>
+      </w:r>
+    </w:p>
+    <w:p>
+      <w:pPr>
+        <w:pStyle w:val="ListBullet"/>
+      </w:pPr>
+      <w:r>
+        <w:t>Mysql</w:t>
+      </w:r>
+    </w:p>
+    <w:p>
+      <w:pPr>
+        <w:pStyle w:val="ListBullet"/>
+      </w:pPr>
+      <w:r>
+        <w:t>Python</w:t>
+      </w:r>
+    </w:p>
+    <w:p>
+      <w:pPr>
+        <w:pStyle w:val="ListBullet"/>
+      </w:pPr>
+      <w:r>
+        <w:t>Django</w:t>
+      </w:r>
+    </w:p>
+    <w:p>
+      <w:pPr>
+        <w:pStyle w:val="ListBullet"/>
+      </w:pPr>
+      <w:r>
+        <w:t>Java</w:t>
+      </w:r>
+    </w:p>
+    <w:p>
+      <w:pPr>
+        <w:pStyle w:val="ListBullet"/>
+      </w:pPr>
+      <w:r>
+        <w:t>Spring boot</w:t>
+      </w:r>
+    </w:p>
     <w:sectPr>
+      <w:footerReference w:type="default" r:id="rId10"/>
       <w:pgSz w:w="12240" w:h="15840"/>
       <w:pgMar w:top="1440" w:right="1800" w:bottom="1440" w:left="1800" w:header="720" w:footer="720" w:gutter="0"/>
       <w:cols w:space="720"/>
@@ -91,6 +195,19 @@
     </w:sectPr>
   </w:body>
 </w:document>
+</file>
+
+<file path=word/footer1.xml><?xml version="1.0" encoding="utf-8"?>
+<w:ftr xmlns:m="http://schemas.openxmlformats.org/officeDocument/2006/math" xmlns:mc="http://schemas.openxmlformats.org/markup-compatibility/2006" xmlns:mo="http://schemas.microsoft.com/office/mac/office/2008/main" xmlns:mv="urn:schemas-microsoft-com:mac:vml" xmlns:o="urn:schemas-microsoft-com:office:office" xmlns:r="http://schemas.openxmlformats.org/officeDocument/2006/relationships" xmlns:v="urn:schemas-microsoft-com:vml" xmlns:w10="urn:schemas-microsoft-com:office:word" xmlns:w14="http://schemas.microsoft.com/office/word/2010/wordml" xmlns:w="http://schemas.openxmlformats.org/wordprocessingml/2006/main" xmlns:wne="http://schemas.microsoft.com/office/word/2006/wordml" xmlns:wp14="http://schemas.microsoft.com/office/word/2010/wordprocessingDrawing" xmlns:wp="http://schemas.openxmlformats.org/drawingml/2006/wordprocessingDrawing" xmlns:wpc="http://schemas.microsoft.com/office/word/2010/wordprocessingCanvas" xmlns:wpg="http://schemas.microsoft.com/office/word/2010/wordprocessingGroup" xmlns:wpi="http://schemas.microsoft.com/office/word/2010/wordprocessingInk" xmlns:wps="http://schemas.microsoft.com/office/word/2010/wordprocessingShape" mc:Ignorable="w14 wp14">
+  <w:p>
+    <w:pPr>
+      <w:pStyle w:val="Footer"/>
+    </w:pPr>
+    <w:r>
+      <w:t>CV generated using Hassan"s app</w:t>
+    </w:r>
+  </w:p>
+</w:ftr>
 </file>
 
 <file path=word/numbering.xml><?xml version="1.0" encoding="utf-8"?>

</xml_diff>